<commit_message>
fix word for DNDoiGV and DNDoiGio
</commit_message>
<xml_diff>
--- a/TeachingSchedule/WebsiteMVC/Content/word/DoiGV.docx
+++ b/TeachingSchedule/WebsiteMVC/Content/word/DoiGV.docx
@@ -56,13 +56,7 @@
               <w:rPr>
                 <w:sz w:val="26"/>
               </w:rPr>
-              <w:t xml:space="preserve">BỘ MÔN </w:t>
-            </w:r>
-            <w:r>
-              <w:rPr>
-                <w:sz w:val="26"/>
-              </w:rPr>
-              <w:t>BỘ MÔN A</w:t>
+              <w:t>&lt;BoMon0&gt;</w:t>
             </w:r>
           </w:p>
         </w:tc>
@@ -316,7 +310,7 @@
               <w:rPr>
                 <w:i/>
               </w:rPr>
-              <w:t>30</w:t>
+              <w:t>&lt;dd&gt;</w:t>
             </w:r>
             <w:r>
               <w:rPr>
@@ -328,7 +322,7 @@
               <w:rPr>
                 <w:i/>
               </w:rPr>
-              <w:t>3</w:t>
+              <w:t>&lt;mm&gt;</w:t>
             </w:r>
             <w:r>
               <w:rPr>
@@ -346,7 +340,7 @@
               <w:rPr>
                 <w:i/>
               </w:rPr>
-              <w:t>2018</w:t>
+              <w:t>&lt;yyyy&gt;</w:t>
             </w:r>
             <w:r>
               <w:rPr>
@@ -603,7 +597,7 @@
           <w:sz w:val="28"/>
           <w:szCs w:val="28"/>
         </w:rPr>
-        <w:t>gv1</w:t>
+        <w:t>&lt;HoTen&gt;</w:t>
       </w:r>
       <w:r>
         <w:rPr>
@@ -645,49 +639,21 @@
           <w:sz w:val="28"/>
           <w:szCs w:val="28"/>
         </w:rPr>
-        <w:t>NCS</w:t>
-      </w:r>
-      <w:r>
-        <w:rPr>
-          <w:sz w:val="28"/>
-          <w:szCs w:val="28"/>
-        </w:rPr>
-        <w:t xml:space="preserve">        H</w:t>
-      </w:r>
-      <w:r>
-        <w:rPr>
-          <w:sz w:val="28"/>
-          <w:szCs w:val="28"/>
-        </w:rPr>
-        <w:t>ọc</w:t>
-      </w:r>
-      <w:r>
-        <w:rPr>
-          <w:sz w:val="28"/>
-          <w:szCs w:val="28"/>
-        </w:rPr>
-        <w:t xml:space="preserve"> v</w:t>
-      </w:r>
-      <w:r>
-        <w:rPr>
-          <w:sz w:val="28"/>
-          <w:szCs w:val="28"/>
-        </w:rPr>
-        <w:t>ị</w:t>
-      </w:r>
-      <w:r>
-        <w:rPr>
-          <w:sz w:val="28"/>
-          <w:szCs w:val="28"/>
-        </w:rPr>
-        <w:t xml:space="preserve">: </w:t>
-      </w:r>
-      <w:r>
-        <w:rPr>
-          <w:sz w:val="28"/>
-          <w:szCs w:val="28"/>
-        </w:rPr>
-        <w:t>NCS</w:t>
+        <w:t>&lt;HocHam&gt;</w:t>
+      </w:r>
+      <w:r>
+        <w:rPr>
+          <w:sz w:val="28"/>
+          <w:szCs w:val="28"/>
+        </w:rPr>
+        <w:t xml:space="preserve"> </w:t>
+      </w:r>
+      <w:r>
+        <w:rPr>
+          <w:sz w:val="28"/>
+          <w:szCs w:val="28"/>
+        </w:rPr>
+        <w:t xml:space="preserve">        </w:t>
       </w:r>
     </w:p>
     <w:p>
@@ -743,7 +709,21 @@
           <w:sz w:val="28"/>
           <w:szCs w:val="28"/>
         </w:rPr>
-        <w:t>Bộ môn A</w:t>
+        <w:t>&lt;</w:t>
+      </w:r>
+      <w:r>
+        <w:rPr>
+          <w:sz w:val="28"/>
+          <w:szCs w:val="28"/>
+        </w:rPr>
+        <w:t>Mon</w:t>
+      </w:r>
+      <w:r>
+        <w:rPr>
+          <w:sz w:val="28"/>
+          <w:szCs w:val="28"/>
+        </w:rPr>
+        <w:t>&gt;</w:t>
       </w:r>
       <w:r>
         <w:rPr>
@@ -834,7 +814,23 @@
           <w:sz w:val="28"/>
           <w:szCs w:val="28"/>
         </w:rPr>
-        <w:t>Môn học A</w:t>
+        <w:t>&lt;</w:t>
+      </w:r>
+      <w:r>
+        <w:rPr>
+          <w:sz w:val="28"/>
+          <w:szCs w:val="28"/>
+        </w:rPr>
+        <w:t>Mon</w:t>
+      </w:r>
+      <w:bookmarkStart w:id="0" w:name="_GoBack"/>
+      <w:bookmarkEnd w:id="0"/>
+      <w:r>
+        <w:rPr>
+          <w:sz w:val="28"/>
+          <w:szCs w:val="28"/>
+        </w:rPr>
+        <w:t>&gt;</w:t>
       </w:r>
       <w:r>
         <w:rPr>
@@ -855,14 +851,21 @@
           <w:sz w:val="28"/>
           <w:szCs w:val="28"/>
         </w:rPr>
-        <w:t xml:space="preserve">: </w:t>
-      </w:r>
-      <w:r>
-        <w:rPr>
-          <w:sz w:val="28"/>
-          <w:szCs w:val="28"/>
-        </w:rPr>
-        <w:t>abc20162017</w:t>
+        <w:t>: &lt;</w:t>
+      </w:r>
+      <w:r>
+        <w:rPr>
+          <w:sz w:val="28"/>
+          <w:szCs w:val="28"/>
+        </w:rPr>
+        <w:t>L</w:t>
+      </w:r>
+      <w:r>
+        <w:rPr>
+          <w:sz w:val="28"/>
+          <w:szCs w:val="28"/>
+        </w:rPr>
+        <w:t>op&gt;</w:t>
       </w:r>
     </w:p>
     <w:p>
@@ -920,7 +923,21 @@
           <w:sz w:val="28"/>
           <w:szCs w:val="28"/>
         </w:rPr>
-        <w:t>Kỳ 1</w:t>
+        <w:t>&lt;</w:t>
+      </w:r>
+      <w:r>
+        <w:rPr>
+          <w:sz w:val="28"/>
+          <w:szCs w:val="28"/>
+        </w:rPr>
+        <w:t>HocKi</w:t>
+      </w:r>
+      <w:r>
+        <w:rPr>
+          <w:sz w:val="28"/>
+          <w:szCs w:val="28"/>
+        </w:rPr>
+        <w:t>&gt;</w:t>
       </w:r>
       <w:r>
         <w:rPr>
@@ -962,7 +979,7 @@
           <w:sz w:val="28"/>
           <w:szCs w:val="28"/>
         </w:rPr>
-        <w:t>Năm học 2016 - 2017</w:t>
+        <w:t>&lt;NamHoc&gt;</w:t>
       </w:r>
     </w:p>
     <w:p>
@@ -1005,7 +1022,7 @@
           <w:sz w:val="28"/>
           <w:szCs w:val="28"/>
         </w:rPr>
-        <w:t>Quản trị</w:t>
+        <w:t>&lt;GV2&gt;</w:t>
       </w:r>
       <w:r>
         <w:rPr>
@@ -1040,14 +1057,14 @@
           <w:sz w:val="28"/>
           <w:szCs w:val="28"/>
         </w:rPr>
-        <w:t>GS</w:t>
-      </w:r>
-      <w:r>
-        <w:rPr>
-          <w:sz w:val="28"/>
-          <w:szCs w:val="28"/>
-        </w:rPr>
         <w:t xml:space="preserve"> </w:t>
+      </w:r>
+      <w:r>
+        <w:rPr>
+          <w:sz w:val="28"/>
+          <w:szCs w:val="28"/>
+        </w:rPr>
+        <w:t>&lt;HocHam2&gt;</w:t>
       </w:r>
     </w:p>
     <w:p>
@@ -1068,34 +1085,6 @@
           <w:sz w:val="28"/>
           <w:szCs w:val="28"/>
         </w:rPr>
-        <w:t>Học vị:</w:t>
-      </w:r>
-      <w:r>
-        <w:rPr>
-          <w:sz w:val="28"/>
-          <w:szCs w:val="28"/>
-        </w:rPr>
-        <w:t xml:space="preserve"> </w:t>
-      </w:r>
-      <w:r>
-        <w:rPr>
-          <w:sz w:val="28"/>
-          <w:szCs w:val="28"/>
-        </w:rPr>
-        <w:t>GS</w:t>
-      </w:r>
-      <w:r>
-        <w:rPr>
-          <w:sz w:val="28"/>
-          <w:szCs w:val="28"/>
-        </w:rPr>
-        <w:t xml:space="preserve">      </w:t>
-      </w:r>
-      <w:r>
-        <w:rPr>
-          <w:sz w:val="28"/>
-          <w:szCs w:val="28"/>
-        </w:rPr>
         <w:t>Khoa: CNTT</w:t>
       </w:r>
     </w:p>
@@ -1232,7 +1221,7 @@
           <w:sz w:val="28"/>
           <w:szCs w:val="28"/>
         </w:rPr>
-        <w:t>03-03-2018</w:t>
+        <w:t>&lt;start&gt;</w:t>
       </w:r>
       <w:r>
         <w:rPr>
@@ -1260,7 +1249,21 @@
           <w:sz w:val="28"/>
           <w:szCs w:val="28"/>
         </w:rPr>
-        <w:t>11-03-2018</w:t>
+        <w:t>&lt;end</w:t>
+      </w:r>
+      <w:r>
+        <w:rPr>
+          <w:sz w:val="28"/>
+          <w:szCs w:val="28"/>
+        </w:rPr>
+        <w:t>&gt;</w:t>
+      </w:r>
+      <w:r>
+        <w:rPr>
+          <w:sz w:val="28"/>
+          <w:szCs w:val="28"/>
+        </w:rPr>
+        <w:t>.</w:t>
       </w:r>
     </w:p>
     <w:p>
@@ -1382,8 +1385,6 @@
         </w:rPr>
         <w:tab/>
       </w:r>
-      <w:bookmarkStart w:id="0" w:name="_GoBack"/>
-      <w:bookmarkEnd w:id="0"/>
     </w:p>
     <w:p>
       <w:pPr>

</xml_diff>